<commit_message>
Atualização do Diário - Rui Paredes (10min)
</commit_message>
<xml_diff>
--- a/doc/diários/Rui Paredes - Projeto-Git.docx
+++ b/doc/diários/Rui Paredes - Projeto-Git.docx
@@ -40,29 +40,31 @@
         <w:tblLook w:val="04A0" w:firstRow="1" w:lastRow="0" w:firstColumn="1" w:lastColumn="0" w:noHBand="0" w:noVBand="1"/>
       </w:tblPr>
       <w:tblGrid>
-        <w:gridCol w:w="5416"/>
-        <w:gridCol w:w="3688"/>
-        <w:gridCol w:w="1354"/>
+        <w:gridCol w:w="5237"/>
+        <w:gridCol w:w="3882"/>
+        <w:gridCol w:w="1339"/>
       </w:tblGrid>
       <w:tr>
         <w:tc>
           <w:tcPr>
             <w:tcW w:w="5418" w:type="dxa"/>
-          </w:tcPr>
-          <w:p>
-            <w:pPr>
-              <w:rPr>
-                <w:rFonts w:ascii="Times New Roman" w:hAnsi="Times New Roman" w:cs="Times New Roman"/>
-                <w:sz w:val="32"/>
-                <w:szCs w:val="32"/>
-                <w:lang w:val="pt-PT"/>
-              </w:rPr>
-            </w:pPr>
-            <w:r>
-              <w:rPr>
-                <w:rFonts w:ascii="Times New Roman" w:hAnsi="Times New Roman" w:cs="Times New Roman"/>
-                <w:sz w:val="32"/>
-                <w:szCs w:val="32"/>
+            <w:vAlign w:val="center"/>
+          </w:tcPr>
+          <w:p>
+            <w:pPr>
+              <w:jc w:val="center"/>
+              <w:rPr>
+                <w:rFonts w:ascii="Times New Roman" w:hAnsi="Times New Roman" w:cs="Times New Roman"/>
+                <w:sz w:val="24"/>
+                <w:szCs w:val="24"/>
+                <w:lang w:val="pt-PT"/>
+              </w:rPr>
+            </w:pPr>
+            <w:r>
+              <w:rPr>
+                <w:rFonts w:ascii="Times New Roman" w:hAnsi="Times New Roman" w:cs="Times New Roman"/>
+                <w:sz w:val="24"/>
+                <w:szCs w:val="24"/>
                 <w:lang w:val="pt-PT"/>
               </w:rPr>
               <w:t>Commit/Trabalho Realizado</w:t>
@@ -77,16 +79,16 @@
             <w:pPr>
               <w:rPr>
                 <w:rFonts w:ascii="Times New Roman" w:hAnsi="Times New Roman" w:cs="Times New Roman"/>
-                <w:sz w:val="32"/>
-                <w:szCs w:val="32"/>
-                <w:lang w:val="pt-PT"/>
-              </w:rPr>
-            </w:pPr>
-            <w:r>
-              <w:rPr>
-                <w:rFonts w:ascii="Times New Roman" w:hAnsi="Times New Roman" w:cs="Times New Roman"/>
-                <w:sz w:val="32"/>
-                <w:szCs w:val="32"/>
+                <w:sz w:val="24"/>
+                <w:szCs w:val="24"/>
+                <w:lang w:val="pt-PT"/>
+              </w:rPr>
+            </w:pPr>
+            <w:r>
+              <w:rPr>
+                <w:rFonts w:ascii="Times New Roman" w:hAnsi="Times New Roman" w:cs="Times New Roman"/>
+                <w:sz w:val="24"/>
+                <w:szCs w:val="24"/>
                 <w:lang w:val="pt-PT"/>
               </w:rPr>
               <w:t>Descrição</w:t>
@@ -103,16 +105,16 @@
               <w:jc w:val="center"/>
               <w:rPr>
                 <w:rFonts w:ascii="Times New Roman" w:hAnsi="Times New Roman" w:cs="Times New Roman"/>
-                <w:sz w:val="32"/>
-                <w:szCs w:val="32"/>
-                <w:lang w:val="pt-PT"/>
-              </w:rPr>
-            </w:pPr>
-            <w:r>
-              <w:rPr>
-                <w:rFonts w:ascii="Times New Roman" w:hAnsi="Times New Roman" w:cs="Times New Roman"/>
-                <w:sz w:val="32"/>
-                <w:szCs w:val="32"/>
+                <w:sz w:val="24"/>
+                <w:szCs w:val="24"/>
+                <w:lang w:val="pt-PT"/>
+              </w:rPr>
+            </w:pPr>
+            <w:r>
+              <w:rPr>
+                <w:rFonts w:ascii="Times New Roman" w:hAnsi="Times New Roman" w:cs="Times New Roman"/>
+                <w:sz w:val="24"/>
+                <w:szCs w:val="24"/>
                 <w:lang w:val="pt-PT"/>
               </w:rPr>
               <w:t>Tempo</w:t>
@@ -124,21 +126,23 @@
         <w:tc>
           <w:tcPr>
             <w:tcW w:w="5418" w:type="dxa"/>
-          </w:tcPr>
-          <w:p>
-            <w:pPr>
-              <w:rPr>
-                <w:rFonts w:ascii="Times New Roman" w:hAnsi="Times New Roman" w:cs="Times New Roman"/>
-                <w:sz w:val="32"/>
-                <w:szCs w:val="32"/>
-                <w:lang w:val="pt-PT"/>
-              </w:rPr>
-            </w:pPr>
-            <w:r>
-              <w:rPr>
-                <w:rFonts w:ascii="Times New Roman" w:hAnsi="Times New Roman" w:cs="Times New Roman"/>
-                <w:sz w:val="32"/>
-                <w:szCs w:val="32"/>
+            <w:vAlign w:val="center"/>
+          </w:tcPr>
+          <w:p>
+            <w:pPr>
+              <w:jc w:val="center"/>
+              <w:rPr>
+                <w:rFonts w:ascii="Times New Roman" w:hAnsi="Times New Roman" w:cs="Times New Roman"/>
+                <w:sz w:val="24"/>
+                <w:szCs w:val="24"/>
+                <w:lang w:val="pt-PT"/>
+              </w:rPr>
+            </w:pPr>
+            <w:r>
+              <w:rPr>
+                <w:rFonts w:ascii="Times New Roman" w:hAnsi="Times New Roman" w:cs="Times New Roman"/>
+                <w:sz w:val="24"/>
+                <w:szCs w:val="24"/>
                 <w:lang w:val="pt-PT"/>
               </w:rPr>
               <w:t>Mudança do Bootstrap</w:t>
@@ -153,8 +157,8 @@
             <w:pPr>
               <w:rPr>
                 <w:rFonts w:ascii="Times New Roman" w:hAnsi="Times New Roman" w:cs="Times New Roman"/>
-                <w:sz w:val="32"/>
-                <w:szCs w:val="32"/>
+                <w:sz w:val="24"/>
+                <w:szCs w:val="24"/>
                 <w:lang w:val="pt-PT"/>
               </w:rPr>
             </w:pPr>
@@ -170,16 +174,16 @@
               <w:jc w:val="center"/>
               <w:rPr>
                 <w:rFonts w:ascii="Times New Roman" w:hAnsi="Times New Roman" w:cs="Times New Roman"/>
-                <w:sz w:val="32"/>
-                <w:szCs w:val="32"/>
-                <w:lang w:val="pt-PT"/>
-              </w:rPr>
-            </w:pPr>
-            <w:r>
-              <w:rPr>
-                <w:rFonts w:ascii="Times New Roman" w:hAnsi="Times New Roman" w:cs="Times New Roman"/>
-                <w:sz w:val="32"/>
-                <w:szCs w:val="32"/>
+                <w:sz w:val="24"/>
+                <w:szCs w:val="24"/>
+                <w:lang w:val="pt-PT"/>
+              </w:rPr>
+            </w:pPr>
+            <w:r>
+              <w:rPr>
+                <w:rFonts w:ascii="Times New Roman" w:hAnsi="Times New Roman" w:cs="Times New Roman"/>
+                <w:sz w:val="24"/>
+                <w:szCs w:val="24"/>
                 <w:lang w:val="pt-PT"/>
               </w:rPr>
               <w:t>15min</w:t>
@@ -191,21 +195,23 @@
         <w:tc>
           <w:tcPr>
             <w:tcW w:w="5418" w:type="dxa"/>
-          </w:tcPr>
-          <w:p>
-            <w:pPr>
-              <w:rPr>
-                <w:rFonts w:ascii="Times New Roman" w:hAnsi="Times New Roman" w:cs="Times New Roman"/>
-                <w:sz w:val="32"/>
-                <w:szCs w:val="32"/>
-                <w:lang w:val="pt-PT"/>
-              </w:rPr>
-            </w:pPr>
-            <w:r>
-              <w:rPr>
-                <w:rFonts w:ascii="Times New Roman" w:hAnsi="Times New Roman" w:cs="Times New Roman"/>
-                <w:sz w:val="32"/>
-                <w:szCs w:val="32"/>
+            <w:vAlign w:val="center"/>
+          </w:tcPr>
+          <w:p>
+            <w:pPr>
+              <w:jc w:val="center"/>
+              <w:rPr>
+                <w:rFonts w:ascii="Times New Roman" w:hAnsi="Times New Roman" w:cs="Times New Roman"/>
+                <w:sz w:val="24"/>
+                <w:szCs w:val="24"/>
+                <w:lang w:val="pt-PT"/>
+              </w:rPr>
+            </w:pPr>
+            <w:r>
+              <w:rPr>
+                <w:rFonts w:ascii="Times New Roman" w:hAnsi="Times New Roman" w:cs="Times New Roman"/>
+                <w:sz w:val="24"/>
+                <w:szCs w:val="24"/>
                 <w:lang w:val="pt-PT"/>
               </w:rPr>
               <w:t>Resolução de problemas criados durante a execução de commits</w:t>
@@ -220,16 +226,16 @@
             <w:pPr>
               <w:rPr>
                 <w:rFonts w:ascii="Times New Roman" w:hAnsi="Times New Roman" w:cs="Times New Roman"/>
-                <w:sz w:val="32"/>
-                <w:szCs w:val="32"/>
-                <w:lang w:val="pt-PT"/>
-              </w:rPr>
-            </w:pPr>
-            <w:r>
-              <w:rPr>
-                <w:rFonts w:ascii="Times New Roman" w:hAnsi="Times New Roman" w:cs="Times New Roman"/>
-                <w:sz w:val="32"/>
-                <w:szCs w:val="32"/>
+                <w:sz w:val="24"/>
+                <w:szCs w:val="24"/>
+                <w:lang w:val="pt-PT"/>
+              </w:rPr>
+            </w:pPr>
+            <w:r>
+              <w:rPr>
+                <w:rFonts w:ascii="Times New Roman" w:hAnsi="Times New Roman" w:cs="Times New Roman"/>
+                <w:sz w:val="24"/>
+                <w:szCs w:val="24"/>
                 <w:lang w:val="pt-PT"/>
               </w:rPr>
               <w:t>-Problemas devido a merges de branch com master</w:t>
@@ -246,16 +252,16 @@
               <w:jc w:val="center"/>
               <w:rPr>
                 <w:rFonts w:ascii="Times New Roman" w:hAnsi="Times New Roman" w:cs="Times New Roman"/>
-                <w:sz w:val="32"/>
-                <w:szCs w:val="32"/>
-                <w:lang w:val="pt-PT"/>
-              </w:rPr>
-            </w:pPr>
-            <w:r>
-              <w:rPr>
-                <w:rFonts w:ascii="Times New Roman" w:hAnsi="Times New Roman" w:cs="Times New Roman"/>
-                <w:sz w:val="32"/>
-                <w:szCs w:val="32"/>
+                <w:sz w:val="24"/>
+                <w:szCs w:val="24"/>
+                <w:lang w:val="pt-PT"/>
+              </w:rPr>
+            </w:pPr>
+            <w:r>
+              <w:rPr>
+                <w:rFonts w:ascii="Times New Roman" w:hAnsi="Times New Roman" w:cs="Times New Roman"/>
+                <w:sz w:val="24"/>
+                <w:szCs w:val="24"/>
                 <w:lang w:val="pt-PT"/>
               </w:rPr>
               <w:t>1h</w:t>
@@ -263,8 +269,8 @@
             <w:r>
               <w:rPr>
                 <w:rFonts w:ascii="Times New Roman" w:hAnsi="Times New Roman" w:cs="Times New Roman"/>
-                <w:sz w:val="32"/>
-                <w:szCs w:val="32"/>
+                <w:sz w:val="24"/>
+                <w:szCs w:val="24"/>
                 <w:lang w:val="pt-PT"/>
               </w:rPr>
               <w:t>30</w:t>
@@ -272,8 +278,8 @@
             <w:r>
               <w:rPr>
                 <w:rFonts w:ascii="Times New Roman" w:hAnsi="Times New Roman" w:cs="Times New Roman"/>
-                <w:sz w:val="32"/>
-                <w:szCs w:val="32"/>
+                <w:sz w:val="24"/>
+                <w:szCs w:val="24"/>
                 <w:lang w:val="pt-PT"/>
               </w:rPr>
               <w:t>min</w:t>
@@ -285,21 +291,23 @@
         <w:tc>
           <w:tcPr>
             <w:tcW w:w="5418" w:type="dxa"/>
-          </w:tcPr>
-          <w:p>
-            <w:pPr>
-              <w:rPr>
-                <w:rFonts w:ascii="Times New Roman" w:hAnsi="Times New Roman" w:cs="Times New Roman"/>
-                <w:sz w:val="32"/>
-                <w:szCs w:val="32"/>
-                <w:lang w:val="pt-PT"/>
-              </w:rPr>
-            </w:pPr>
-            <w:r>
-              <w:rPr>
-                <w:rFonts w:ascii="Times New Roman" w:hAnsi="Times New Roman" w:cs="Times New Roman"/>
-                <w:sz w:val="32"/>
-                <w:szCs w:val="32"/>
+            <w:vAlign w:val="center"/>
+          </w:tcPr>
+          <w:p>
+            <w:pPr>
+              <w:jc w:val="center"/>
+              <w:rPr>
+                <w:rFonts w:ascii="Times New Roman" w:hAnsi="Times New Roman" w:cs="Times New Roman"/>
+                <w:sz w:val="24"/>
+                <w:szCs w:val="24"/>
+                <w:lang w:val="pt-PT"/>
+              </w:rPr>
+            </w:pPr>
+            <w:r>
+              <w:rPr>
+                <w:rFonts w:ascii="Times New Roman" w:hAnsi="Times New Roman" w:cs="Times New Roman"/>
+                <w:sz w:val="24"/>
+                <w:szCs w:val="24"/>
                 <w:lang w:val="pt-PT"/>
               </w:rPr>
               <w:t>Mudança da HomePage</w:t>
@@ -314,8 +322,8 @@
             <w:pPr>
               <w:rPr>
                 <w:rFonts w:ascii="Times New Roman" w:hAnsi="Times New Roman" w:cs="Times New Roman"/>
-                <w:sz w:val="32"/>
-                <w:szCs w:val="32"/>
+                <w:sz w:val="24"/>
+                <w:szCs w:val="24"/>
                 <w:lang w:val="pt-PT"/>
               </w:rPr>
             </w:pPr>
@@ -331,16 +339,16 @@
               <w:jc w:val="center"/>
               <w:rPr>
                 <w:rFonts w:ascii="Times New Roman" w:hAnsi="Times New Roman" w:cs="Times New Roman"/>
-                <w:sz w:val="32"/>
-                <w:szCs w:val="32"/>
-                <w:lang w:val="pt-PT"/>
-              </w:rPr>
-            </w:pPr>
-            <w:r>
-              <w:rPr>
-                <w:rFonts w:ascii="Times New Roman" w:hAnsi="Times New Roman" w:cs="Times New Roman"/>
-                <w:sz w:val="32"/>
-                <w:szCs w:val="32"/>
+                <w:sz w:val="24"/>
+                <w:szCs w:val="24"/>
+                <w:lang w:val="pt-PT"/>
+              </w:rPr>
+            </w:pPr>
+            <w:r>
+              <w:rPr>
+                <w:rFonts w:ascii="Times New Roman" w:hAnsi="Times New Roman" w:cs="Times New Roman"/>
+                <w:sz w:val="24"/>
+                <w:szCs w:val="24"/>
                 <w:lang w:val="pt-PT"/>
               </w:rPr>
               <w:t>1h</w:t>
@@ -352,21 +360,23 @@
         <w:tc>
           <w:tcPr>
             <w:tcW w:w="5418" w:type="dxa"/>
-          </w:tcPr>
-          <w:p>
-            <w:pPr>
-              <w:rPr>
-                <w:rFonts w:ascii="Times New Roman" w:hAnsi="Times New Roman" w:cs="Times New Roman"/>
-                <w:sz w:val="32"/>
-                <w:szCs w:val="32"/>
-                <w:lang w:val="pt-PT"/>
-              </w:rPr>
-            </w:pPr>
-            <w:r>
-              <w:rPr>
-                <w:rFonts w:ascii="Times New Roman" w:hAnsi="Times New Roman" w:cs="Times New Roman"/>
-                <w:sz w:val="32"/>
-                <w:szCs w:val="32"/>
+            <w:vAlign w:val="center"/>
+          </w:tcPr>
+          <w:p>
+            <w:pPr>
+              <w:jc w:val="center"/>
+              <w:rPr>
+                <w:rFonts w:ascii="Times New Roman" w:hAnsi="Times New Roman" w:cs="Times New Roman"/>
+                <w:sz w:val="24"/>
+                <w:szCs w:val="24"/>
+                <w:lang w:val="pt-PT"/>
+              </w:rPr>
+            </w:pPr>
+            <w:r>
+              <w:rPr>
+                <w:rFonts w:ascii="Times New Roman" w:hAnsi="Times New Roman" w:cs="Times New Roman"/>
+                <w:sz w:val="24"/>
+                <w:szCs w:val="24"/>
                 <w:lang w:val="pt-PT"/>
               </w:rPr>
               <w:t>Adição do Login e register</w:t>
@@ -381,16 +391,16 @@
             <w:pPr>
               <w:rPr>
                 <w:rFonts w:ascii="Times New Roman" w:hAnsi="Times New Roman" w:cs="Times New Roman"/>
-                <w:sz w:val="32"/>
-                <w:szCs w:val="32"/>
-                <w:lang w:val="pt-PT"/>
-              </w:rPr>
-            </w:pPr>
-            <w:r>
-              <w:rPr>
-                <w:rFonts w:ascii="Times New Roman" w:hAnsi="Times New Roman" w:cs="Times New Roman"/>
-                <w:sz w:val="32"/>
-                <w:szCs w:val="32"/>
+                <w:sz w:val="24"/>
+                <w:szCs w:val="24"/>
+                <w:lang w:val="pt-PT"/>
+              </w:rPr>
+            </w:pPr>
+            <w:r>
+              <w:rPr>
+                <w:rFonts w:ascii="Times New Roman" w:hAnsi="Times New Roman" w:cs="Times New Roman"/>
+                <w:sz w:val="24"/>
+                <w:szCs w:val="24"/>
                 <w:lang w:val="pt-PT"/>
               </w:rPr>
               <w:t>Pagina login e register</w:t>
@@ -407,16 +417,16 @@
               <w:jc w:val="center"/>
               <w:rPr>
                 <w:rFonts w:ascii="Times New Roman" w:hAnsi="Times New Roman" w:cs="Times New Roman"/>
-                <w:sz w:val="32"/>
-                <w:szCs w:val="32"/>
-                <w:lang w:val="pt-PT"/>
-              </w:rPr>
-            </w:pPr>
-            <w:r>
-              <w:rPr>
-                <w:rFonts w:ascii="Times New Roman" w:hAnsi="Times New Roman" w:cs="Times New Roman"/>
-                <w:sz w:val="32"/>
-                <w:szCs w:val="32"/>
+                <w:sz w:val="24"/>
+                <w:szCs w:val="24"/>
+                <w:lang w:val="pt-PT"/>
+              </w:rPr>
+            </w:pPr>
+            <w:r>
+              <w:rPr>
+                <w:rFonts w:ascii="Times New Roman" w:hAnsi="Times New Roman" w:cs="Times New Roman"/>
+                <w:sz w:val="24"/>
+                <w:szCs w:val="24"/>
                 <w:lang w:val="pt-PT"/>
               </w:rPr>
               <w:t>15min</w:t>
@@ -428,21 +438,23 @@
         <w:tc>
           <w:tcPr>
             <w:tcW w:w="5418" w:type="dxa"/>
-          </w:tcPr>
-          <w:p>
-            <w:pPr>
-              <w:rPr>
-                <w:rFonts w:ascii="Times New Roman" w:hAnsi="Times New Roman" w:cs="Times New Roman"/>
-                <w:sz w:val="32"/>
-                <w:szCs w:val="32"/>
-                <w:lang w:val="pt-PT"/>
-              </w:rPr>
-            </w:pPr>
-            <w:r>
-              <w:rPr>
-                <w:rFonts w:ascii="Times New Roman" w:hAnsi="Times New Roman" w:cs="Times New Roman"/>
-                <w:sz w:val="32"/>
-                <w:szCs w:val="32"/>
+            <w:vAlign w:val="center"/>
+          </w:tcPr>
+          <w:p>
+            <w:pPr>
+              <w:jc w:val="center"/>
+              <w:rPr>
+                <w:rFonts w:ascii="Times New Roman" w:hAnsi="Times New Roman" w:cs="Times New Roman"/>
+                <w:sz w:val="24"/>
+                <w:szCs w:val="24"/>
+                <w:lang w:val="pt-PT"/>
+              </w:rPr>
+            </w:pPr>
+            <w:r>
+              <w:rPr>
+                <w:rFonts w:ascii="Times New Roman" w:hAnsi="Times New Roman" w:cs="Times New Roman"/>
+                <w:sz w:val="24"/>
+                <w:szCs w:val="24"/>
                 <w:lang w:val="pt-PT"/>
               </w:rPr>
               <w:t>Criação do Diário e introdução de dados</w:t>
@@ -457,8 +469,8 @@
             <w:pPr>
               <w:rPr>
                 <w:rFonts w:ascii="Times New Roman" w:hAnsi="Times New Roman" w:cs="Times New Roman"/>
-                <w:sz w:val="32"/>
-                <w:szCs w:val="32"/>
+                <w:sz w:val="24"/>
+                <w:szCs w:val="24"/>
                 <w:lang w:val="pt-PT"/>
               </w:rPr>
             </w:pPr>
@@ -474,16 +486,16 @@
               <w:jc w:val="center"/>
               <w:rPr>
                 <w:rFonts w:ascii="Times New Roman" w:hAnsi="Times New Roman" w:cs="Times New Roman"/>
-                <w:sz w:val="32"/>
-                <w:szCs w:val="32"/>
-                <w:lang w:val="pt-PT"/>
-              </w:rPr>
-            </w:pPr>
-            <w:r>
-              <w:rPr>
-                <w:rFonts w:ascii="Times New Roman" w:hAnsi="Times New Roman" w:cs="Times New Roman"/>
-                <w:sz w:val="32"/>
-                <w:szCs w:val="32"/>
+                <w:sz w:val="24"/>
+                <w:szCs w:val="24"/>
+                <w:lang w:val="pt-PT"/>
+              </w:rPr>
+            </w:pPr>
+            <w:r>
+              <w:rPr>
+                <w:rFonts w:ascii="Times New Roman" w:hAnsi="Times New Roman" w:cs="Times New Roman"/>
+                <w:sz w:val="24"/>
+                <w:szCs w:val="24"/>
                 <w:lang w:val="pt-PT"/>
               </w:rPr>
               <w:t>5min</w:t>
@@ -495,21 +507,23 @@
         <w:tc>
           <w:tcPr>
             <w:tcW w:w="5418" w:type="dxa"/>
-          </w:tcPr>
-          <w:p>
-            <w:pPr>
-              <w:rPr>
-                <w:rFonts w:ascii="Times New Roman" w:hAnsi="Times New Roman" w:cs="Times New Roman"/>
-                <w:sz w:val="32"/>
-                <w:szCs w:val="32"/>
-                <w:lang w:val="pt-PT"/>
-              </w:rPr>
-            </w:pPr>
-            <w:r>
-              <w:rPr>
-                <w:rFonts w:ascii="Times New Roman" w:hAnsi="Times New Roman" w:cs="Times New Roman"/>
-                <w:sz w:val="32"/>
-                <w:szCs w:val="32"/>
+            <w:vAlign w:val="center"/>
+          </w:tcPr>
+          <w:p>
+            <w:pPr>
+              <w:jc w:val="center"/>
+              <w:rPr>
+                <w:rFonts w:ascii="Times New Roman" w:hAnsi="Times New Roman" w:cs="Times New Roman"/>
+                <w:sz w:val="24"/>
+                <w:szCs w:val="24"/>
+                <w:lang w:val="pt-PT"/>
+              </w:rPr>
+            </w:pPr>
+            <w:r>
+              <w:rPr>
+                <w:rFonts w:ascii="Times New Roman" w:hAnsi="Times New Roman" w:cs="Times New Roman"/>
+                <w:sz w:val="24"/>
+                <w:szCs w:val="24"/>
                 <w:lang w:val="pt-PT"/>
               </w:rPr>
               <w:t>Criação da página de Login - HTML</w:t>
@@ -524,8 +538,8 @@
             <w:pPr>
               <w:rPr>
                 <w:rFonts w:ascii="Times New Roman" w:hAnsi="Times New Roman" w:cs="Times New Roman"/>
-                <w:sz w:val="32"/>
-                <w:szCs w:val="32"/>
+                <w:sz w:val="24"/>
+                <w:szCs w:val="24"/>
                 <w:lang w:val="pt-PT"/>
               </w:rPr>
             </w:pPr>
@@ -541,19 +555,1193 @@
               <w:jc w:val="center"/>
               <w:rPr>
                 <w:rFonts w:ascii="Times New Roman" w:hAnsi="Times New Roman" w:cs="Times New Roman"/>
-                <w:sz w:val="32"/>
-                <w:szCs w:val="32"/>
-                <w:lang w:val="pt-PT"/>
-              </w:rPr>
-            </w:pPr>
-            <w:r>
-              <w:rPr>
-                <w:rFonts w:ascii="Times New Roman" w:hAnsi="Times New Roman" w:cs="Times New Roman"/>
-                <w:sz w:val="32"/>
-                <w:szCs w:val="32"/>
+                <w:sz w:val="24"/>
+                <w:szCs w:val="24"/>
+                <w:lang w:val="pt-PT"/>
+              </w:rPr>
+            </w:pPr>
+            <w:r>
+              <w:rPr>
+                <w:rFonts w:ascii="Times New Roman" w:hAnsi="Times New Roman" w:cs="Times New Roman"/>
+                <w:sz w:val="24"/>
+                <w:szCs w:val="24"/>
                 <w:lang w:val="pt-PT"/>
               </w:rPr>
               <w:t>45min</w:t>
+            </w:r>
+          </w:p>
+        </w:tc>
+      </w:tr>
+      <w:tr>
+        <w:tc>
+          <w:tcPr>
+            <w:tcW w:w="5418" w:type="dxa"/>
+            <w:vAlign w:val="center"/>
+          </w:tcPr>
+          <w:p>
+            <w:pPr>
+              <w:jc w:val="center"/>
+              <w:rPr>
+                <w:rFonts w:ascii="Times New Roman" w:hAnsi="Times New Roman" w:cs="Times New Roman"/>
+                <w:sz w:val="24"/>
+                <w:szCs w:val="24"/>
+                <w:lang w:val="pt-PT"/>
+              </w:rPr>
+            </w:pPr>
+            <w:r>
+              <w:rPr>
+                <w:rFonts w:ascii="Times New Roman" w:hAnsi="Times New Roman" w:cs="Times New Roman"/>
+                <w:sz w:val="24"/>
+                <w:szCs w:val="24"/>
+                <w:lang w:val="pt-PT"/>
+              </w:rPr>
+              <w:t>Adição do campo "Sobre" e "Contactos"</w:t>
+            </w:r>
+          </w:p>
+        </w:tc>
+        <w:tc>
+          <w:tcPr>
+            <w:tcW w:w="3690" w:type="dxa"/>
+          </w:tcPr>
+          <w:p>
+            <w:pPr>
+              <w:rPr>
+                <w:rFonts w:ascii="Times New Roman" w:hAnsi="Times New Roman" w:cs="Times New Roman"/>
+                <w:sz w:val="24"/>
+                <w:szCs w:val="24"/>
+                <w:lang w:val="pt-PT"/>
+              </w:rPr>
+            </w:pPr>
+            <w:r>
+              <w:rPr>
+                <w:rFonts w:ascii="Times New Roman" w:hAnsi="Times New Roman" w:cs="Times New Roman"/>
+                <w:sz w:val="24"/>
+                <w:szCs w:val="24"/>
+                <w:lang w:val="pt-PT"/>
+              </w:rPr>
+              <w:t>Alteração da informação nos campos "Sobre" e "Contactos"</w:t>
+            </w:r>
+          </w:p>
+        </w:tc>
+        <w:tc>
+          <w:tcPr>
+            <w:tcW w:w="1350" w:type="dxa"/>
+            <w:vAlign w:val="center"/>
+          </w:tcPr>
+          <w:p>
+            <w:pPr>
+              <w:jc w:val="center"/>
+              <w:rPr>
+                <w:rFonts w:ascii="Times New Roman" w:hAnsi="Times New Roman" w:cs="Times New Roman"/>
+                <w:sz w:val="24"/>
+                <w:szCs w:val="24"/>
+                <w:lang w:val="pt-PT"/>
+              </w:rPr>
+            </w:pPr>
+            <w:r>
+              <w:rPr>
+                <w:rFonts w:ascii="Times New Roman" w:hAnsi="Times New Roman" w:cs="Times New Roman"/>
+                <w:sz w:val="24"/>
+                <w:szCs w:val="24"/>
+                <w:lang w:val="pt-PT"/>
+              </w:rPr>
+              <w:t>5min</w:t>
+            </w:r>
+          </w:p>
+        </w:tc>
+      </w:tr>
+      <w:tr>
+        <w:tc>
+          <w:tcPr>
+            <w:tcW w:w="5418" w:type="dxa"/>
+            <w:vAlign w:val="center"/>
+          </w:tcPr>
+          <w:p>
+            <w:pPr>
+              <w:jc w:val="center"/>
+              <w:rPr>
+                <w:rFonts w:ascii="Times New Roman" w:hAnsi="Times New Roman" w:cs="Times New Roman"/>
+                <w:sz w:val="24"/>
+                <w:szCs w:val="24"/>
+                <w:lang w:val="pt-PT"/>
+              </w:rPr>
+            </w:pPr>
+            <w:r>
+              <w:rPr>
+                <w:rFonts w:ascii="Times New Roman" w:hAnsi="Times New Roman" w:cs="Times New Roman"/>
+                <w:sz w:val="24"/>
+                <w:szCs w:val="24"/>
+                <w:lang w:val="pt-PT"/>
+              </w:rPr>
+              <w:t>Implementação do Login, Registo e View TrailsManagement</w:t>
+            </w:r>
+          </w:p>
+        </w:tc>
+        <w:tc>
+          <w:tcPr>
+            <w:tcW w:w="3690" w:type="dxa"/>
+          </w:tcPr>
+          <w:p>
+            <w:pPr>
+              <w:rPr>
+                <w:rFonts w:ascii="Times New Roman" w:hAnsi="Times New Roman" w:cs="Times New Roman"/>
+                <w:sz w:val="24"/>
+                <w:szCs w:val="24"/>
+                <w:lang w:val="pt-PT"/>
+              </w:rPr>
+            </w:pPr>
+            <w:r>
+              <w:rPr>
+                <w:rFonts w:ascii="Times New Roman" w:hAnsi="Times New Roman" w:cs="Times New Roman"/>
+                <w:sz w:val="24"/>
+                <w:szCs w:val="24"/>
+                <w:lang w:val="pt-PT"/>
+              </w:rPr>
+              <w:t>-Implementação e formatação do Login e do Registo</w:t>
+            </w:r>
+          </w:p>
+          <w:p>
+            <w:pPr>
+              <w:rPr>
+                <w:rFonts w:ascii="Times New Roman" w:hAnsi="Times New Roman" w:cs="Times New Roman"/>
+                <w:sz w:val="24"/>
+                <w:szCs w:val="24"/>
+                <w:lang w:val="pt-PT"/>
+              </w:rPr>
+            </w:pPr>
+            <w:r>
+              <w:rPr>
+                <w:rFonts w:ascii="Times New Roman" w:hAnsi="Times New Roman" w:cs="Times New Roman"/>
+                <w:sz w:val="24"/>
+                <w:szCs w:val="24"/>
+                <w:lang w:val="pt-PT"/>
+              </w:rPr>
+              <w:t>-Implementação de uma combo-box para escolha de tipo de utilizador no registo de um novo utilizador</w:t>
+            </w:r>
+          </w:p>
+          <w:p>
+            <w:pPr>
+              <w:rPr>
+                <w:rFonts w:ascii="Times New Roman" w:hAnsi="Times New Roman" w:cs="Times New Roman"/>
+                <w:sz w:val="24"/>
+                <w:szCs w:val="24"/>
+                <w:lang w:val="pt-PT"/>
+              </w:rPr>
+            </w:pPr>
+            <w:r>
+              <w:rPr>
+                <w:rFonts w:ascii="Times New Roman" w:hAnsi="Times New Roman" w:cs="Times New Roman"/>
+                <w:sz w:val="24"/>
+                <w:szCs w:val="24"/>
+                <w:lang w:val="pt-PT"/>
+              </w:rPr>
+              <w:t>-Criação da View TrailsManagement para Criação, edição e eliminação de trilhos.</w:t>
+            </w:r>
+          </w:p>
+        </w:tc>
+        <w:tc>
+          <w:tcPr>
+            <w:tcW w:w="1350" w:type="dxa"/>
+            <w:vAlign w:val="center"/>
+          </w:tcPr>
+          <w:p>
+            <w:pPr>
+              <w:jc w:val="center"/>
+              <w:rPr>
+                <w:rFonts w:ascii="Times New Roman" w:hAnsi="Times New Roman" w:cs="Times New Roman"/>
+                <w:sz w:val="24"/>
+                <w:szCs w:val="24"/>
+                <w:lang w:val="pt-PT"/>
+              </w:rPr>
+            </w:pPr>
+            <w:r>
+              <w:rPr>
+                <w:rFonts w:ascii="Times New Roman" w:hAnsi="Times New Roman" w:cs="Times New Roman"/>
+                <w:sz w:val="24"/>
+                <w:szCs w:val="24"/>
+                <w:lang w:val="pt-PT"/>
+              </w:rPr>
+              <w:t>30min</w:t>
+            </w:r>
+          </w:p>
+        </w:tc>
+      </w:tr>
+      <w:tr>
+        <w:tc>
+          <w:tcPr>
+            <w:tcW w:w="5418" w:type="dxa"/>
+            <w:vAlign w:val="center"/>
+          </w:tcPr>
+          <w:p>
+            <w:pPr>
+              <w:jc w:val="center"/>
+              <w:rPr>
+                <w:rFonts w:ascii="Times New Roman" w:hAnsi="Times New Roman" w:cs="Times New Roman"/>
+                <w:sz w:val="24"/>
+                <w:szCs w:val="24"/>
+                <w:lang w:val="pt-PT"/>
+              </w:rPr>
+            </w:pPr>
+            <w:r>
+              <w:rPr>
+                <w:rFonts w:ascii="Times New Roman" w:hAnsi="Times New Roman" w:cs="Times New Roman"/>
+                <w:sz w:val="24"/>
+                <w:szCs w:val="24"/>
+                <w:lang w:val="pt-PT"/>
+              </w:rPr>
+              <w:t>Implementação da página Trails Management</w:t>
+            </w:r>
+          </w:p>
+        </w:tc>
+        <w:tc>
+          <w:tcPr>
+            <w:tcW w:w="3690" w:type="dxa"/>
+          </w:tcPr>
+          <w:p>
+            <w:pPr>
+              <w:rPr>
+                <w:rFonts w:ascii="Times New Roman" w:hAnsi="Times New Roman" w:cs="Times New Roman"/>
+                <w:sz w:val="24"/>
+                <w:szCs w:val="24"/>
+                <w:lang w:val="pt-PT"/>
+              </w:rPr>
+            </w:pPr>
+            <w:r>
+              <w:rPr>
+                <w:rFonts w:ascii="Times New Roman" w:hAnsi="Times New Roman" w:cs="Times New Roman"/>
+                <w:sz w:val="24"/>
+                <w:szCs w:val="24"/>
+                <w:lang w:val="pt-PT"/>
+              </w:rPr>
+              <w:t>-Criação da View</w:t>
+            </w:r>
+          </w:p>
+          <w:p>
+            <w:pPr>
+              <w:rPr>
+                <w:rFonts w:ascii="Times New Roman" w:hAnsi="Times New Roman" w:cs="Times New Roman"/>
+                <w:sz w:val="24"/>
+                <w:szCs w:val="24"/>
+                <w:lang w:val="pt-PT"/>
+              </w:rPr>
+            </w:pPr>
+            <w:r>
+              <w:rPr>
+                <w:rFonts w:ascii="Times New Roman" w:hAnsi="Times New Roman" w:cs="Times New Roman"/>
+                <w:sz w:val="24"/>
+                <w:szCs w:val="24"/>
+                <w:lang w:val="pt-PT"/>
+              </w:rPr>
+              <w:t>-Criação de um Fake Repository</w:t>
+            </w:r>
+          </w:p>
+          <w:p>
+            <w:pPr>
+              <w:rPr>
+                <w:rFonts w:ascii="Times New Roman" w:hAnsi="Times New Roman" w:cs="Times New Roman"/>
+                <w:sz w:val="24"/>
+                <w:szCs w:val="24"/>
+                <w:lang w:val="pt-PT"/>
+              </w:rPr>
+            </w:pPr>
+            <w:r>
+              <w:rPr>
+                <w:rFonts w:ascii="Times New Roman" w:hAnsi="Times New Roman" w:cs="Times New Roman"/>
+                <w:sz w:val="24"/>
+                <w:szCs w:val="24"/>
+                <w:lang w:val="pt-PT"/>
+              </w:rPr>
+              <w:t>-Criação de um ITrailsRepository</w:t>
+            </w:r>
+          </w:p>
+          <w:p>
+            <w:pPr>
+              <w:rPr>
+                <w:rFonts w:ascii="Times New Roman" w:hAnsi="Times New Roman" w:cs="Times New Roman"/>
+                <w:sz w:val="24"/>
+                <w:szCs w:val="24"/>
+                <w:lang w:val="pt-PT"/>
+              </w:rPr>
+            </w:pPr>
+          </w:p>
+        </w:tc>
+        <w:tc>
+          <w:tcPr>
+            <w:tcW w:w="1350" w:type="dxa"/>
+            <w:vAlign w:val="center"/>
+          </w:tcPr>
+          <w:p>
+            <w:pPr>
+              <w:jc w:val="center"/>
+              <w:rPr>
+                <w:rFonts w:ascii="Times New Roman" w:hAnsi="Times New Roman" w:cs="Times New Roman"/>
+                <w:sz w:val="24"/>
+                <w:szCs w:val="24"/>
+                <w:lang w:val="pt-PT"/>
+              </w:rPr>
+            </w:pPr>
+            <w:r>
+              <w:rPr>
+                <w:rFonts w:ascii="Times New Roman" w:hAnsi="Times New Roman" w:cs="Times New Roman"/>
+                <w:sz w:val="24"/>
+                <w:szCs w:val="24"/>
+                <w:lang w:val="pt-PT"/>
+              </w:rPr>
+              <w:t>1h:10min</w:t>
+            </w:r>
+          </w:p>
+        </w:tc>
+      </w:tr>
+      <w:tr>
+        <w:tc>
+          <w:tcPr>
+            <w:tcW w:w="5418" w:type="dxa"/>
+            <w:vAlign w:val="center"/>
+          </w:tcPr>
+          <w:p>
+            <w:pPr>
+              <w:jc w:val="center"/>
+              <w:rPr>
+                <w:rFonts w:ascii="Times New Roman" w:hAnsi="Times New Roman" w:cs="Times New Roman"/>
+                <w:sz w:val="24"/>
+                <w:szCs w:val="24"/>
+                <w:lang w:val="pt-PT"/>
+              </w:rPr>
+            </w:pPr>
+            <w:r>
+              <w:rPr>
+                <w:rFonts w:ascii="Times New Roman" w:hAnsi="Times New Roman" w:cs="Times New Roman"/>
+                <w:sz w:val="24"/>
+                <w:szCs w:val="24"/>
+                <w:lang w:val="pt-PT"/>
+              </w:rPr>
+              <w:t>Configuração da página TrailsManagement</w:t>
+            </w:r>
+          </w:p>
+        </w:tc>
+        <w:tc>
+          <w:tcPr>
+            <w:tcW w:w="3690" w:type="dxa"/>
+          </w:tcPr>
+          <w:p>
+            <w:pPr>
+              <w:rPr>
+                <w:rFonts w:ascii="Times New Roman" w:hAnsi="Times New Roman" w:cs="Times New Roman"/>
+                <w:sz w:val="24"/>
+                <w:szCs w:val="24"/>
+                <w:lang w:val="pt-PT"/>
+              </w:rPr>
+            </w:pPr>
+            <w:r>
+              <w:rPr>
+                <w:rFonts w:ascii="Times New Roman" w:hAnsi="Times New Roman" w:cs="Times New Roman"/>
+                <w:sz w:val="24"/>
+                <w:szCs w:val="24"/>
+                <w:lang w:val="pt-PT"/>
+              </w:rPr>
+              <w:t>-Criação de um controlador(TrailsController)</w:t>
+            </w:r>
+          </w:p>
+          <w:p>
+            <w:pPr>
+              <w:rPr>
+                <w:rFonts w:ascii="Times New Roman" w:hAnsi="Times New Roman" w:cs="Times New Roman"/>
+                <w:sz w:val="24"/>
+                <w:szCs w:val="24"/>
+                <w:lang w:val="pt-PT"/>
+              </w:rPr>
+            </w:pPr>
+            <w:r>
+              <w:rPr>
+                <w:rFonts w:ascii="Times New Roman" w:hAnsi="Times New Roman" w:cs="Times New Roman"/>
+                <w:sz w:val="24"/>
+                <w:szCs w:val="24"/>
+                <w:lang w:val="pt-PT"/>
+              </w:rPr>
+              <w:t>-Criação de um Repositório para os trilhos</w:t>
+            </w:r>
+          </w:p>
+          <w:p>
+            <w:pPr>
+              <w:rPr>
+                <w:rFonts w:ascii="Times New Roman" w:hAnsi="Times New Roman" w:cs="Times New Roman"/>
+                <w:sz w:val="24"/>
+                <w:szCs w:val="24"/>
+                <w:lang w:val="pt-PT"/>
+              </w:rPr>
+            </w:pPr>
+            <w:r>
+              <w:rPr>
+                <w:rFonts w:ascii="Times New Roman" w:hAnsi="Times New Roman" w:cs="Times New Roman"/>
+                <w:sz w:val="24"/>
+                <w:szCs w:val="24"/>
+                <w:lang w:val="pt-PT"/>
+              </w:rPr>
+              <w:t>-Criação do Model SeedData com introdução de 2 trilhos.</w:t>
+            </w:r>
+          </w:p>
+          <w:p>
+            <w:pPr>
+              <w:rPr>
+                <w:rFonts w:ascii="Times New Roman" w:hAnsi="Times New Roman" w:cs="Times New Roman"/>
+                <w:sz w:val="24"/>
+                <w:szCs w:val="24"/>
+                <w:lang w:val="pt-PT"/>
+              </w:rPr>
+            </w:pPr>
+            <w:r>
+              <w:rPr>
+                <w:rFonts w:ascii="Times New Roman" w:hAnsi="Times New Roman" w:cs="Times New Roman"/>
+                <w:sz w:val="24"/>
+                <w:szCs w:val="24"/>
+                <w:lang w:val="pt-PT"/>
+              </w:rPr>
+              <w:t>-Alteração do Model Trail</w:t>
+            </w:r>
+          </w:p>
+          <w:p>
+            <w:pPr>
+              <w:rPr>
+                <w:rFonts w:ascii="Times New Roman" w:hAnsi="Times New Roman" w:cs="Times New Roman"/>
+                <w:sz w:val="24"/>
+                <w:szCs w:val="24"/>
+                <w:lang w:val="pt-PT"/>
+              </w:rPr>
+            </w:pPr>
+            <w:r>
+              <w:rPr>
+                <w:rFonts w:ascii="Times New Roman" w:hAnsi="Times New Roman" w:cs="Times New Roman"/>
+                <w:sz w:val="24"/>
+                <w:szCs w:val="24"/>
+                <w:lang w:val="pt-PT"/>
+              </w:rPr>
+              <w:t>-Criação da Base de Dados</w:t>
+            </w:r>
+          </w:p>
+          <w:p>
+            <w:pPr>
+              <w:rPr>
+                <w:rFonts w:ascii="Times New Roman" w:hAnsi="Times New Roman" w:cs="Times New Roman"/>
+                <w:sz w:val="24"/>
+                <w:szCs w:val="24"/>
+                <w:lang w:val="pt-PT"/>
+              </w:rPr>
+            </w:pPr>
+            <w:r>
+              <w:rPr>
+                <w:rFonts w:ascii="Times New Roman" w:hAnsi="Times New Roman" w:cs="Times New Roman"/>
+                <w:sz w:val="24"/>
+                <w:szCs w:val="24"/>
+                <w:lang w:val="pt-PT"/>
+              </w:rPr>
+              <w:t>-Alteração da View TrailsManagement</w:t>
+            </w:r>
+          </w:p>
+        </w:tc>
+        <w:tc>
+          <w:tcPr>
+            <w:tcW w:w="1350" w:type="dxa"/>
+            <w:vAlign w:val="center"/>
+          </w:tcPr>
+          <w:p>
+            <w:pPr>
+              <w:jc w:val="center"/>
+              <w:rPr>
+                <w:rFonts w:ascii="Times New Roman" w:hAnsi="Times New Roman" w:cs="Times New Roman"/>
+                <w:sz w:val="24"/>
+                <w:szCs w:val="24"/>
+                <w:lang w:val="pt-PT"/>
+              </w:rPr>
+            </w:pPr>
+            <w:r>
+              <w:rPr>
+                <w:rFonts w:ascii="Times New Roman" w:hAnsi="Times New Roman" w:cs="Times New Roman"/>
+                <w:sz w:val="24"/>
+                <w:szCs w:val="24"/>
+                <w:lang w:val="pt-PT"/>
+              </w:rPr>
+              <w:t>3h:30min</w:t>
+            </w:r>
+          </w:p>
+        </w:tc>
+      </w:tr>
+      <w:tr>
+        <w:tc>
+          <w:tcPr>
+            <w:tcW w:w="5418" w:type="dxa"/>
+            <w:vAlign w:val="center"/>
+          </w:tcPr>
+          <w:p>
+            <w:pPr>
+              <w:jc w:val="center"/>
+              <w:rPr>
+                <w:rFonts w:ascii="Times New Roman" w:hAnsi="Times New Roman" w:cs="Times New Roman"/>
+                <w:sz w:val="24"/>
+                <w:szCs w:val="24"/>
+                <w:lang w:val="pt-PT"/>
+              </w:rPr>
+            </w:pPr>
+            <w:r>
+              <w:rPr>
+                <w:rFonts w:ascii="Times New Roman" w:hAnsi="Times New Roman" w:cs="Times New Roman"/>
+                <w:sz w:val="24"/>
+                <w:szCs w:val="24"/>
+                <w:lang w:val="pt-PT"/>
+              </w:rPr>
+              <w:t>Implementação do CreateTrails</w:t>
+            </w:r>
+          </w:p>
+        </w:tc>
+        <w:tc>
+          <w:tcPr>
+            <w:tcW w:w="3690" w:type="dxa"/>
+          </w:tcPr>
+          <w:p>
+            <w:pPr>
+              <w:rPr>
+                <w:rFonts w:ascii="Times New Roman" w:hAnsi="Times New Roman" w:cs="Times New Roman"/>
+                <w:sz w:val="24"/>
+                <w:szCs w:val="24"/>
+                <w:lang w:val="pt-PT"/>
+              </w:rPr>
+            </w:pPr>
+            <w:r>
+              <w:rPr>
+                <w:rFonts w:ascii="Times New Roman" w:hAnsi="Times New Roman" w:cs="Times New Roman"/>
+                <w:sz w:val="24"/>
+                <w:szCs w:val="24"/>
+                <w:lang w:val="pt-PT"/>
+              </w:rPr>
+              <w:t>-Criação de uma view e um modelo para a criação de trilhos.</w:t>
+            </w:r>
+          </w:p>
+        </w:tc>
+        <w:tc>
+          <w:tcPr>
+            <w:tcW w:w="1350" w:type="dxa"/>
+            <w:vAlign w:val="center"/>
+          </w:tcPr>
+          <w:p>
+            <w:pPr>
+              <w:jc w:val="center"/>
+              <w:rPr>
+                <w:rFonts w:ascii="Times New Roman" w:hAnsi="Times New Roman" w:cs="Times New Roman"/>
+                <w:sz w:val="24"/>
+                <w:szCs w:val="24"/>
+                <w:lang w:val="pt-PT"/>
+              </w:rPr>
+            </w:pPr>
+            <w:r>
+              <w:rPr>
+                <w:rFonts w:ascii="Times New Roman" w:hAnsi="Times New Roman" w:cs="Times New Roman"/>
+                <w:sz w:val="24"/>
+                <w:szCs w:val="24"/>
+                <w:lang w:val="pt-PT"/>
+              </w:rPr>
+              <w:t>2h</w:t>
+            </w:r>
+          </w:p>
+        </w:tc>
+      </w:tr>
+      <w:tr>
+        <w:tc>
+          <w:tcPr>
+            <w:tcW w:w="5418" w:type="dxa"/>
+            <w:vAlign w:val="center"/>
+          </w:tcPr>
+          <w:p>
+            <w:pPr>
+              <w:jc w:val="center"/>
+              <w:rPr>
+                <w:rFonts w:ascii="Times New Roman" w:hAnsi="Times New Roman" w:cs="Times New Roman"/>
+                <w:sz w:val="24"/>
+                <w:szCs w:val="24"/>
+                <w:lang w:val="pt-PT"/>
+              </w:rPr>
+            </w:pPr>
+            <w:r>
+              <w:rPr>
+                <w:rFonts w:ascii="Times New Roman" w:hAnsi="Times New Roman" w:cs="Times New Roman"/>
+                <w:sz w:val="24"/>
+                <w:szCs w:val="24"/>
+                <w:lang w:val="pt-PT"/>
+              </w:rPr>
+              <w:t>Implementação da base de dados por Fluent API</w:t>
+            </w:r>
+          </w:p>
+        </w:tc>
+        <w:tc>
+          <w:tcPr>
+            <w:tcW w:w="3690" w:type="dxa"/>
+          </w:tcPr>
+          <w:p>
+            <w:pPr>
+              <w:rPr>
+                <w:rFonts w:ascii="Times New Roman" w:hAnsi="Times New Roman" w:cs="Times New Roman"/>
+                <w:sz w:val="24"/>
+                <w:szCs w:val="24"/>
+                <w:lang w:val="pt-PT"/>
+              </w:rPr>
+            </w:pPr>
+            <w:r>
+              <w:rPr>
+                <w:rFonts w:ascii="Times New Roman" w:hAnsi="Times New Roman" w:cs="Times New Roman"/>
+                <w:sz w:val="24"/>
+                <w:szCs w:val="24"/>
+                <w:lang w:val="pt-PT"/>
+              </w:rPr>
+              <w:t>-Criação dos models para as várias tabelas.</w:t>
+            </w:r>
+          </w:p>
+          <w:p>
+            <w:pPr>
+              <w:rPr>
+                <w:rFonts w:ascii="Times New Roman" w:hAnsi="Times New Roman" w:cs="Times New Roman"/>
+                <w:sz w:val="24"/>
+                <w:szCs w:val="24"/>
+                <w:lang w:val="pt-PT"/>
+              </w:rPr>
+            </w:pPr>
+            <w:r>
+              <w:rPr>
+                <w:rFonts w:ascii="Times New Roman" w:hAnsi="Times New Roman" w:cs="Times New Roman"/>
+                <w:sz w:val="24"/>
+                <w:szCs w:val="24"/>
+                <w:lang w:val="pt-PT"/>
+              </w:rPr>
+              <w:t>-Ligação entre as várias tabelas no ApplicationDbContext</w:t>
+            </w:r>
+          </w:p>
+          <w:p>
+            <w:pPr>
+              <w:rPr>
+                <w:rFonts w:ascii="Times New Roman" w:hAnsi="Times New Roman" w:cs="Times New Roman"/>
+                <w:sz w:val="24"/>
+                <w:szCs w:val="24"/>
+                <w:lang w:val="pt-PT"/>
+              </w:rPr>
+            </w:pPr>
+            <w:r>
+              <w:rPr>
+                <w:rFonts w:ascii="Times New Roman" w:hAnsi="Times New Roman" w:cs="Times New Roman"/>
+                <w:sz w:val="24"/>
+                <w:szCs w:val="24"/>
+                <w:lang w:val="pt-PT"/>
+              </w:rPr>
+              <w:t>-Correções na Base de dados</w:t>
+            </w:r>
+          </w:p>
+          <w:p>
+            <w:pPr>
+              <w:rPr>
+                <w:rFonts w:ascii="Times New Roman" w:hAnsi="Times New Roman" w:cs="Times New Roman"/>
+                <w:sz w:val="24"/>
+                <w:szCs w:val="24"/>
+                <w:lang w:val="pt-PT"/>
+              </w:rPr>
+            </w:pPr>
+            <w:r>
+              <w:rPr>
+                <w:rFonts w:ascii="Times New Roman" w:hAnsi="Times New Roman" w:cs="Times New Roman"/>
+                <w:sz w:val="24"/>
+                <w:szCs w:val="24"/>
+                <w:lang w:val="pt-PT"/>
+              </w:rPr>
+              <w:t xml:space="preserve">-Criação do Scaffolding para os Trails (Criação do CRUD para os </w:t>
+            </w:r>
+            <w:r>
+              <w:rPr>
+                <w:rFonts w:ascii="Times New Roman" w:hAnsi="Times New Roman" w:cs="Times New Roman"/>
+                <w:sz w:val="24"/>
+                <w:szCs w:val="24"/>
+                <w:lang w:val="pt-PT"/>
+              </w:rPr>
+              <w:lastRenderedPageBreak/>
+              <w:t>Trails)</w:t>
+            </w:r>
+          </w:p>
+        </w:tc>
+        <w:tc>
+          <w:tcPr>
+            <w:tcW w:w="1350" w:type="dxa"/>
+            <w:vAlign w:val="center"/>
+          </w:tcPr>
+          <w:p>
+            <w:pPr>
+              <w:jc w:val="center"/>
+              <w:rPr>
+                <w:rFonts w:ascii="Times New Roman" w:hAnsi="Times New Roman" w:cs="Times New Roman"/>
+                <w:sz w:val="24"/>
+                <w:szCs w:val="24"/>
+                <w:lang w:val="pt-PT"/>
+              </w:rPr>
+            </w:pPr>
+            <w:r>
+              <w:rPr>
+                <w:rFonts w:ascii="Times New Roman" w:hAnsi="Times New Roman" w:cs="Times New Roman"/>
+                <w:sz w:val="24"/>
+                <w:szCs w:val="24"/>
+                <w:lang w:val="pt-PT"/>
+              </w:rPr>
+              <w:lastRenderedPageBreak/>
+              <w:t>2h</w:t>
+            </w:r>
+          </w:p>
+        </w:tc>
+      </w:tr>
+      <w:tr>
+        <w:tc>
+          <w:tcPr>
+            <w:tcW w:w="5418" w:type="dxa"/>
+            <w:vAlign w:val="center"/>
+          </w:tcPr>
+          <w:p>
+            <w:pPr>
+              <w:jc w:val="center"/>
+              <w:rPr>
+                <w:rFonts w:ascii="Times New Roman" w:hAnsi="Times New Roman" w:cs="Times New Roman"/>
+                <w:sz w:val="24"/>
+                <w:szCs w:val="24"/>
+                <w:lang w:val="pt-PT"/>
+              </w:rPr>
+            </w:pPr>
+            <w:r>
+              <w:rPr>
+                <w:rFonts w:ascii="Times New Roman" w:hAnsi="Times New Roman" w:cs="Times New Roman"/>
+                <w:bCs/>
+                <w:color w:val="24292E"/>
+                <w:sz w:val="24"/>
+                <w:szCs w:val="24"/>
+                <w:shd w:val="clear" w:color="auto" w:fill="FFFFFF"/>
+                <w:lang w:val="pt-PT"/>
+              </w:rPr>
+              <w:lastRenderedPageBreak/>
+              <w:t>Resolução de Problemas a inserir dados na base de dados através do SeedData</w:t>
+            </w:r>
+          </w:p>
+        </w:tc>
+        <w:tc>
+          <w:tcPr>
+            <w:tcW w:w="3690" w:type="dxa"/>
+          </w:tcPr>
+          <w:p>
+            <w:pPr>
+              <w:rPr>
+                <w:rFonts w:ascii="Times New Roman" w:hAnsi="Times New Roman" w:cs="Times New Roman"/>
+                <w:sz w:val="24"/>
+                <w:szCs w:val="24"/>
+                <w:lang w:val="pt-PT"/>
+              </w:rPr>
+            </w:pPr>
+          </w:p>
+        </w:tc>
+        <w:tc>
+          <w:tcPr>
+            <w:tcW w:w="1350" w:type="dxa"/>
+            <w:vAlign w:val="center"/>
+          </w:tcPr>
+          <w:p>
+            <w:pPr>
+              <w:jc w:val="center"/>
+              <w:rPr>
+                <w:rFonts w:ascii="Times New Roman" w:hAnsi="Times New Roman" w:cs="Times New Roman"/>
+                <w:sz w:val="24"/>
+                <w:szCs w:val="24"/>
+                <w:lang w:val="pt-PT"/>
+              </w:rPr>
+            </w:pPr>
+            <w:r>
+              <w:rPr>
+                <w:rFonts w:ascii="Times New Roman" w:hAnsi="Times New Roman" w:cs="Times New Roman"/>
+                <w:sz w:val="24"/>
+                <w:szCs w:val="24"/>
+                <w:lang w:val="pt-PT"/>
+              </w:rPr>
+              <w:t>2h</w:t>
+            </w:r>
+          </w:p>
+        </w:tc>
+      </w:tr>
+      <w:tr>
+        <w:tc>
+          <w:tcPr>
+            <w:tcW w:w="5418" w:type="dxa"/>
+            <w:vAlign w:val="center"/>
+          </w:tcPr>
+          <w:p>
+            <w:pPr>
+              <w:jc w:val="center"/>
+              <w:rPr>
+                <w:rFonts w:ascii="Times New Roman" w:hAnsi="Times New Roman" w:cs="Times New Roman"/>
+                <w:bCs/>
+                <w:color w:val="24292E"/>
+                <w:sz w:val="24"/>
+                <w:szCs w:val="24"/>
+                <w:shd w:val="clear" w:color="auto" w:fill="FFFFFF"/>
+                <w:lang w:val="pt-PT"/>
+              </w:rPr>
+            </w:pPr>
+            <w:r>
+              <w:rPr>
+                <w:rFonts w:ascii="Times New Roman" w:hAnsi="Times New Roman" w:cs="Times New Roman"/>
+                <w:bCs/>
+                <w:color w:val="24292E"/>
+                <w:sz w:val="24"/>
+                <w:szCs w:val="24"/>
+                <w:shd w:val="clear" w:color="auto" w:fill="FFFFFF"/>
+                <w:lang w:val="pt-PT"/>
+              </w:rPr>
+              <w:t>Alterar Botões de Save</w:t>
+            </w:r>
+          </w:p>
+        </w:tc>
+        <w:tc>
+          <w:tcPr>
+            <w:tcW w:w="3690" w:type="dxa"/>
+          </w:tcPr>
+          <w:p>
+            <w:pPr>
+              <w:rPr>
+                <w:rFonts w:ascii="Times New Roman" w:hAnsi="Times New Roman" w:cs="Times New Roman"/>
+                <w:sz w:val="24"/>
+                <w:szCs w:val="24"/>
+                <w:lang w:val="pt-PT"/>
+              </w:rPr>
+            </w:pPr>
+            <w:r>
+              <w:rPr>
+                <w:rFonts w:ascii="Times New Roman" w:hAnsi="Times New Roman" w:cs="Times New Roman"/>
+                <w:sz w:val="24"/>
+                <w:szCs w:val="24"/>
+                <w:lang w:val="pt-PT"/>
+              </w:rPr>
+              <w:t>-Editar, Eliminar e Criar</w:t>
+            </w:r>
+          </w:p>
+        </w:tc>
+        <w:tc>
+          <w:tcPr>
+            <w:tcW w:w="1350" w:type="dxa"/>
+            <w:vAlign w:val="center"/>
+          </w:tcPr>
+          <w:p>
+            <w:pPr>
+              <w:jc w:val="center"/>
+              <w:rPr>
+                <w:rFonts w:ascii="Times New Roman" w:hAnsi="Times New Roman" w:cs="Times New Roman"/>
+                <w:sz w:val="24"/>
+                <w:szCs w:val="24"/>
+                <w:lang w:val="pt-PT"/>
+              </w:rPr>
+            </w:pPr>
+            <w:r>
+              <w:rPr>
+                <w:rFonts w:ascii="Times New Roman" w:hAnsi="Times New Roman" w:cs="Times New Roman"/>
+                <w:sz w:val="24"/>
+                <w:szCs w:val="24"/>
+                <w:lang w:val="pt-PT"/>
+              </w:rPr>
+              <w:t>5min</w:t>
+            </w:r>
+          </w:p>
+        </w:tc>
+      </w:tr>
+      <w:tr>
+        <w:tc>
+          <w:tcPr>
+            <w:tcW w:w="5418" w:type="dxa"/>
+            <w:vAlign w:val="center"/>
+          </w:tcPr>
+          <w:p>
+            <w:pPr>
+              <w:jc w:val="center"/>
+              <w:rPr>
+                <w:rFonts w:ascii="Times New Roman" w:hAnsi="Times New Roman" w:cs="Times New Roman"/>
+                <w:bCs/>
+                <w:color w:val="24292E"/>
+                <w:sz w:val="24"/>
+                <w:szCs w:val="24"/>
+                <w:shd w:val="clear" w:color="auto" w:fill="FFFFFF"/>
+                <w:lang w:val="pt-PT"/>
+              </w:rPr>
+            </w:pPr>
+            <w:r>
+              <w:rPr>
+                <w:rFonts w:ascii="Times New Roman" w:hAnsi="Times New Roman" w:cs="Times New Roman"/>
+                <w:bCs/>
+                <w:color w:val="24292E"/>
+                <w:sz w:val="24"/>
+                <w:szCs w:val="24"/>
+                <w:shd w:val="clear" w:color="auto" w:fill="FFFFFF"/>
+                <w:lang w:val="pt-PT"/>
+              </w:rPr>
+              <w:t>Alterações em vários aspetos</w:t>
+            </w:r>
+          </w:p>
+        </w:tc>
+        <w:tc>
+          <w:tcPr>
+            <w:tcW w:w="3690" w:type="dxa"/>
+          </w:tcPr>
+          <w:p>
+            <w:pPr>
+              <w:rPr>
+                <w:rFonts w:ascii="Times New Roman" w:hAnsi="Times New Roman" w:cs="Times New Roman"/>
+                <w:sz w:val="24"/>
+                <w:szCs w:val="24"/>
+                <w:lang w:val="pt-PT"/>
+              </w:rPr>
+            </w:pPr>
+            <w:r>
+              <w:rPr>
+                <w:rFonts w:ascii="Times New Roman" w:hAnsi="Times New Roman" w:cs="Times New Roman"/>
+                <w:sz w:val="24"/>
+                <w:szCs w:val="24"/>
+                <w:lang w:val="pt-PT"/>
+              </w:rPr>
+              <w:t>-Substituição da apresentação dos codigos das chaves estrangeiras pelo nome</w:t>
+            </w:r>
+          </w:p>
+          <w:p>
+            <w:pPr>
+              <w:rPr>
+                <w:rFonts w:ascii="Times New Roman" w:hAnsi="Times New Roman" w:cs="Times New Roman"/>
+                <w:sz w:val="24"/>
+                <w:szCs w:val="24"/>
+                <w:lang w:val="pt-PT"/>
+              </w:rPr>
+            </w:pPr>
+            <w:r>
+              <w:rPr>
+                <w:rFonts w:ascii="Times New Roman" w:hAnsi="Times New Roman" w:cs="Times New Roman"/>
+                <w:sz w:val="24"/>
+                <w:szCs w:val="24"/>
+                <w:lang w:val="pt-PT"/>
+              </w:rPr>
+              <w:t>-Alteração do design das páginas Criar/Alterar/Eliminar/Detalhes/Index</w:t>
+            </w:r>
+          </w:p>
+          <w:p>
+            <w:pPr>
+              <w:rPr>
+                <w:rFonts w:ascii="Times New Roman" w:hAnsi="Times New Roman" w:cs="Times New Roman"/>
+                <w:sz w:val="24"/>
+                <w:szCs w:val="24"/>
+                <w:lang w:val="pt-PT"/>
+              </w:rPr>
+            </w:pPr>
+            <w:r>
+              <w:rPr>
+                <w:rFonts w:ascii="Times New Roman" w:hAnsi="Times New Roman" w:cs="Times New Roman"/>
+                <w:sz w:val="24"/>
+                <w:szCs w:val="24"/>
+                <w:lang w:val="pt-PT"/>
+              </w:rPr>
+              <w:t>-Definir Campos Obrigatórios na tabela dos Trilhos.</w:t>
+            </w:r>
+          </w:p>
+          <w:p>
+            <w:pPr>
+              <w:rPr>
+                <w:rFonts w:ascii="Times New Roman" w:hAnsi="Times New Roman" w:cs="Times New Roman"/>
+                <w:sz w:val="24"/>
+                <w:szCs w:val="24"/>
+                <w:lang w:val="pt-PT"/>
+              </w:rPr>
+            </w:pPr>
+            <w:r>
+              <w:rPr>
+                <w:rFonts w:ascii="Times New Roman" w:hAnsi="Times New Roman" w:cs="Times New Roman"/>
+                <w:sz w:val="24"/>
+                <w:szCs w:val="24"/>
+                <w:lang w:val="pt-PT"/>
+              </w:rPr>
+              <w:t>-Adição de valores às tabelas da Dificuldade, Epocas, e Declive.</w:t>
+            </w:r>
+          </w:p>
+        </w:tc>
+        <w:tc>
+          <w:tcPr>
+            <w:tcW w:w="1350" w:type="dxa"/>
+            <w:vAlign w:val="center"/>
+          </w:tcPr>
+          <w:p>
+            <w:pPr>
+              <w:jc w:val="center"/>
+              <w:rPr>
+                <w:rFonts w:ascii="Times New Roman" w:hAnsi="Times New Roman" w:cs="Times New Roman"/>
+                <w:sz w:val="24"/>
+                <w:szCs w:val="24"/>
+                <w:lang w:val="pt-PT"/>
+              </w:rPr>
+            </w:pPr>
+            <w:r>
+              <w:rPr>
+                <w:rFonts w:ascii="Times New Roman" w:hAnsi="Times New Roman" w:cs="Times New Roman"/>
+                <w:sz w:val="24"/>
+                <w:szCs w:val="24"/>
+                <w:lang w:val="pt-PT"/>
+              </w:rPr>
+              <w:t>2</w:t>
+            </w:r>
+            <w:r>
+              <w:rPr>
+                <w:rFonts w:ascii="Times New Roman" w:hAnsi="Times New Roman" w:cs="Times New Roman"/>
+                <w:sz w:val="24"/>
+                <w:szCs w:val="24"/>
+                <w:lang w:val="pt-PT"/>
+              </w:rPr>
+              <w:t>h</w:t>
+            </w:r>
+          </w:p>
+        </w:tc>
+      </w:tr>
+      <w:tr>
+        <w:tc>
+          <w:tcPr>
+            <w:tcW w:w="5418" w:type="dxa"/>
+            <w:vAlign w:val="center"/>
+          </w:tcPr>
+          <w:p>
+            <w:pPr>
+              <w:jc w:val="center"/>
+              <w:rPr>
+                <w:rFonts w:ascii="Times New Roman" w:hAnsi="Times New Roman" w:cs="Times New Roman"/>
+                <w:bCs/>
+                <w:color w:val="24292E"/>
+                <w:sz w:val="24"/>
+                <w:szCs w:val="24"/>
+                <w:shd w:val="clear" w:color="auto" w:fill="FFFFFF"/>
+                <w:lang w:val="pt-PT"/>
+              </w:rPr>
+            </w:pPr>
+            <w:r>
+              <w:rPr>
+                <w:rFonts w:ascii="Times New Roman" w:hAnsi="Times New Roman" w:cs="Times New Roman"/>
+                <w:bCs/>
+                <w:color w:val="24292E"/>
+                <w:sz w:val="24"/>
+                <w:szCs w:val="24"/>
+                <w:shd w:val="clear" w:color="auto" w:fill="FFFFFF"/>
+                <w:lang w:val="pt-PT"/>
+              </w:rPr>
+              <w:t>Tradução de campos, validações REGEX</w:t>
+            </w:r>
+          </w:p>
+        </w:tc>
+        <w:tc>
+          <w:tcPr>
+            <w:tcW w:w="3690" w:type="dxa"/>
+          </w:tcPr>
+          <w:p>
+            <w:pPr>
+              <w:rPr>
+                <w:rFonts w:ascii="Times New Roman" w:hAnsi="Times New Roman" w:cs="Times New Roman"/>
+                <w:sz w:val="24"/>
+                <w:szCs w:val="24"/>
+                <w:lang w:val="pt-PT"/>
+              </w:rPr>
+            </w:pPr>
+          </w:p>
+        </w:tc>
+        <w:tc>
+          <w:tcPr>
+            <w:tcW w:w="1350" w:type="dxa"/>
+            <w:vAlign w:val="center"/>
+          </w:tcPr>
+          <w:p>
+            <w:pPr>
+              <w:jc w:val="center"/>
+              <w:rPr>
+                <w:rFonts w:ascii="Times New Roman" w:hAnsi="Times New Roman" w:cs="Times New Roman"/>
+                <w:sz w:val="24"/>
+                <w:szCs w:val="24"/>
+                <w:lang w:val="pt-PT"/>
+              </w:rPr>
+            </w:pPr>
+            <w:r>
+              <w:rPr>
+                <w:rFonts w:ascii="Times New Roman" w:hAnsi="Times New Roman" w:cs="Times New Roman"/>
+                <w:sz w:val="24"/>
+                <w:szCs w:val="24"/>
+                <w:lang w:val="pt-PT"/>
+              </w:rPr>
+              <w:t>1h</w:t>
+            </w:r>
+          </w:p>
+        </w:tc>
+      </w:tr>
+      <w:tr>
+        <w:tc>
+          <w:tcPr>
+            <w:tcW w:w="5418" w:type="dxa"/>
+            <w:vAlign w:val="center"/>
+          </w:tcPr>
+          <w:p>
+            <w:pPr>
+              <w:jc w:val="center"/>
+              <w:rPr>
+                <w:rFonts w:ascii="Times New Roman" w:hAnsi="Times New Roman" w:cs="Times New Roman"/>
+                <w:bCs/>
+                <w:color w:val="24292E"/>
+                <w:sz w:val="24"/>
+                <w:szCs w:val="24"/>
+                <w:shd w:val="clear" w:color="auto" w:fill="FFFFFF"/>
+                <w:lang w:val="pt-PT"/>
+              </w:rPr>
+            </w:pPr>
+            <w:r>
+              <w:rPr>
+                <w:rFonts w:ascii="Times New Roman" w:hAnsi="Times New Roman" w:cs="Times New Roman"/>
+                <w:bCs/>
+                <w:color w:val="24292E"/>
+                <w:sz w:val="24"/>
+                <w:szCs w:val="24"/>
+                <w:shd w:val="clear" w:color="auto" w:fill="FFFFFF"/>
+                <w:lang w:val="pt-PT"/>
+              </w:rPr>
+              <w:t xml:space="preserve">Correções de Problemas Pós-Merge </w:t>
+            </w:r>
+          </w:p>
+        </w:tc>
+        <w:tc>
+          <w:tcPr>
+            <w:tcW w:w="3690" w:type="dxa"/>
+          </w:tcPr>
+          <w:p>
+            <w:pPr>
+              <w:rPr>
+                <w:rFonts w:ascii="Times New Roman" w:hAnsi="Times New Roman" w:cs="Times New Roman"/>
+                <w:sz w:val="24"/>
+                <w:szCs w:val="24"/>
+                <w:lang w:val="pt-PT"/>
+              </w:rPr>
+            </w:pPr>
+          </w:p>
+        </w:tc>
+        <w:tc>
+          <w:tcPr>
+            <w:tcW w:w="1350" w:type="dxa"/>
+            <w:vAlign w:val="center"/>
+          </w:tcPr>
+          <w:p>
+            <w:pPr>
+              <w:jc w:val="center"/>
+              <w:rPr>
+                <w:rFonts w:ascii="Times New Roman" w:hAnsi="Times New Roman" w:cs="Times New Roman"/>
+                <w:sz w:val="24"/>
+                <w:szCs w:val="24"/>
+                <w:lang w:val="pt-PT"/>
+              </w:rPr>
+            </w:pPr>
+            <w:r>
+              <w:rPr>
+                <w:rFonts w:ascii="Times New Roman" w:hAnsi="Times New Roman" w:cs="Times New Roman"/>
+                <w:sz w:val="24"/>
+                <w:szCs w:val="24"/>
+                <w:lang w:val="pt-PT"/>
+              </w:rPr>
+              <w:t>5min</w:t>
             </w:r>
             <w:bookmarkStart w:id="0" w:name="_GoBack"/>
             <w:bookmarkEnd w:id="0"/>

</xml_diff>